<commit_message>
Working on Fixing the Levels
</commit_message>
<xml_diff>
--- a/Semester 2/Assessment-Sem2/CI411 - Assessment Report.docx
+++ b/Semester 2/Assessment-Sem2/CI411 - Assessment Report.docx
@@ -2982,8 +2982,8 @@
         <w:tblLook w:val="04A0" w:firstRow="1" w:lastRow="0" w:firstColumn="1" w:lastColumn="0" w:noHBand="0" w:noVBand="1"/>
       </w:tblPr>
       <w:tblGrid>
-        <w:gridCol w:w="4508"/>
-        <w:gridCol w:w="4508"/>
+        <w:gridCol w:w="4453"/>
+        <w:gridCol w:w="4563"/>
       </w:tblGrid>
       <w:tr>
         <w:tc>
@@ -3109,25 +3109,7 @@
               <w:rPr>
                 <w:rStyle w:val="Figure"/>
               </w:rPr>
-              <w:t>Fig 1</w:t>
-            </w:r>
-            <w:r>
-              <w:rPr>
-                <w:rStyle w:val="Figure"/>
-              </w:rPr>
-              <w:t>.</w:t>
-            </w:r>
-            <w:r>
-              <w:rPr>
-                <w:rStyle w:val="Figure"/>
-              </w:rPr>
-              <w:t xml:space="preserve"> Screen Shot of </w:t>
-            </w:r>
-            <w:r>
-              <w:rPr>
-                <w:rStyle w:val="Figure"/>
-              </w:rPr>
-              <w:t>David’s Game</w:t>
+              <w:t>Fig 1. Screen Shot of David’s Game</w:t>
             </w:r>
           </w:p>
           <w:p>
@@ -3146,14 +3128,23 @@
               <w:jc w:val="center"/>
             </w:pPr>
             <w:r>
+              <w:fldChar w:fldCharType="begin"/>
+            </w:r>
+            <w:r>
+              <w:instrText xml:space="preserve"> INCLUDEPICTURE "/Users/keennedy/Library/Group Containers/UBF8T346G9.ms/WebArchiveCopyPasteTempFiles/com.microsoft.Word/SpaceInvaders-Gameplay.gif" \* MERGEFORMATINET </w:instrText>
+            </w:r>
+            <w:r>
+              <w:fldChar w:fldCharType="separate"/>
+            </w:r>
+            <w:r>
               <w:rPr>
                 <w:noProof/>
               </w:rPr>
               <w:drawing>
-                <wp:inline distT="0" distB="0" distL="0" distR="0" wp14:anchorId="44ECAB2F" wp14:editId="519CDB70">
-                  <wp:extent cx="2229158" cy="2229158"/>
+                <wp:inline distT="0" distB="0" distL="0" distR="0" wp14:anchorId="5042076C" wp14:editId="102395A6">
+                  <wp:extent cx="2760345" cy="3152775"/>
                   <wp:effectExtent l="0" t="0" r="0" b="0"/>
-                  <wp:docPr id="1" name="Picture 1"/>
+                  <wp:docPr id="332740285" name="Picture 1" descr="Space Invaders - Wikipedia"/>
                   <wp:cNvGraphicFramePr>
                     <a:graphicFrameLocks xmlns:a="http://schemas.openxmlformats.org/drawingml/2006/main" noChangeAspect="1"/>
                   </wp:cNvGraphicFramePr>
@@ -3161,7 +3152,7 @@
                     <a:graphicData uri="http://schemas.openxmlformats.org/drawingml/2006/picture">
                       <pic:pic xmlns:pic="http://schemas.openxmlformats.org/drawingml/2006/picture">
                         <pic:nvPicPr>
-                          <pic:cNvPr id="0" name="Picture 1"/>
+                          <pic:cNvPr id="0" name="Picture 1" descr="Space Invaders - Wikipedia"/>
                           <pic:cNvPicPr>
                             <a:picLocks noChangeAspect="1" noChangeArrowheads="1"/>
                           </pic:cNvPicPr>
@@ -3182,7 +3173,7 @@
                         <pic:spPr bwMode="auto">
                           <a:xfrm>
                             <a:off x="0" y="0"/>
-                            <a:ext cx="2239409" cy="2239409"/>
+                            <a:ext cx="2760345" cy="3152775"/>
                           </a:xfrm>
                           <a:prstGeom prst="rect">
                             <a:avLst/>
@@ -3198,6 +3189,9 @@
                 </wp:inline>
               </w:drawing>
             </w:r>
+            <w:r>
+              <w:fldChar w:fldCharType="end"/>
+            </w:r>
           </w:p>
           <w:p>
             <w:pPr>
@@ -3211,21 +3205,84 @@
               <w:rPr>
                 <w:rStyle w:val="Figure"/>
               </w:rPr>
-              <w:t>Fig 2. Screen shot of Asteroids Deluxe</w:t>
+              <w:t xml:space="preserve">Fig 2. </w:t>
             </w:r>
             <w:r>
               <w:rPr>
                 <w:rStyle w:val="Figure"/>
               </w:rPr>
-              <w:t>, Atari 1980</w:t>
+              <w:t xml:space="preserve">Screenshot of the game </w:t>
             </w:r>
             <w:r>
               <w:rPr>
                 <w:rStyle w:val="Figure"/>
-              </w:rPr>
-              <w:br/>
-              <w:t>https://www.giantbomb.com/asteroids-deluxe</w:t>
-            </w:r>
+                <w:i/>
+                <w:iCs/>
+              </w:rPr>
+              <w:t>Space Invaders</w:t>
+            </w:r>
+            <w:r>
+              <w:rPr>
+                <w:rStyle w:val="Figure"/>
+              </w:rPr>
+              <w:t>, developed by Taito</w:t>
+            </w:r>
+            <w:r>
+              <w:rPr>
+                <w:rStyle w:val="Figure"/>
+              </w:rPr>
+              <w:t>.</w:t>
+            </w:r>
+            <w:sdt>
+              <w:sdtPr>
+                <w:rPr>
+                  <w:rStyle w:val="Figure"/>
+                </w:rPr>
+                <w:id w:val="1059521431"/>
+                <w:citation/>
+              </w:sdtPr>
+              <w:sdtContent>
+                <w:r>
+                  <w:rPr>
+                    <w:rStyle w:val="Figure"/>
+                  </w:rPr>
+                  <w:fldChar w:fldCharType="begin"/>
+                </w:r>
+                <w:r>
+                  <w:rPr>
+                    <w:rStyle w:val="Figure"/>
+                  </w:rPr>
+                  <w:instrText xml:space="preserve"> CITATION Image \l 1033 </w:instrText>
+                </w:r>
+                <w:r>
+                  <w:rPr>
+                    <w:rStyle w:val="Figure"/>
+                  </w:rPr>
+                  <w:fldChar w:fldCharType="separate"/>
+                </w:r>
+                <w:r>
+                  <w:rPr>
+                    <w:rStyle w:val="Figure"/>
+                    <w:noProof/>
+                  </w:rPr>
+                  <w:t xml:space="preserve"> </w:t>
+                </w:r>
+                <w:r>
+                  <w:rPr>
+                    <w:rFonts w:cs="Calibri"/>
+                    <w:noProof/>
+                    <w:sz w:val="16"/>
+                  </w:rPr>
+                  <w:t>(fame, 2004)</w:t>
+                </w:r>
+                <w:r>
+                  <w:rPr>
+                    <w:rStyle w:val="Figure"/>
+                  </w:rPr>
+                  <w:fldChar w:fldCharType="end"/>
+                </w:r>
+              </w:sdtContent>
+            </w:sdt>
           </w:p>
         </w:tc>
       </w:tr>
@@ -3437,6 +3494,7 @@
       <w:bookmarkStart w:id="12" w:name="_Toc97736020"/>
       <w:bookmarkStart w:id="13" w:name="_Toc133580270"/>
       <w:r>
+        <w:lastRenderedPageBreak/>
         <w:t>Screen Layout and Format</w:t>
       </w:r>
       <w:bookmarkEnd w:id="11"/>
@@ -3544,7 +3602,6 @@
         <w:rPr>
           <w:highlight w:val="yellow"/>
         </w:rPr>
-        <w:lastRenderedPageBreak/>
         <w:t xml:space="preserve">fixed, 1 or 2 </w:t>
       </w:r>
       <w:proofErr w:type="gramStart"/>
@@ -4299,6 +4356,7 @@
     </w:p>
     <w:p>
       <w:r>
+        <w:lastRenderedPageBreak/>
         <w:t>The player must shoot and kill all enemies to proceed to the next wave. In every wave, there is a chance that</w:t>
       </w:r>
       <w:r>
@@ -4322,7 +4380,6 @@
       <w:bookmarkStart w:id="21" w:name="_Toc97736024"/>
       <w:bookmarkStart w:id="22" w:name="_Toc133580273"/>
       <w:r>
-        <w:lastRenderedPageBreak/>
         <w:t>Level</w:t>
       </w:r>
       <w:r>
@@ -7792,6 +7849,43 @@
     </w:p>
     <w:p>
       <w:pPr>
+        <w:pStyle w:val="NoSpacing"/>
+        <w:spacing w:line="276" w:lineRule="auto"/>
+      </w:pPr>
+      <w:r>
+        <w:t>The implementation section is all about how the idea</w:t>
+      </w:r>
+      <w:r>
+        <w:t xml:space="preserve">s and concepts behind the game were implemented through </w:t>
+      </w:r>
+      <w:r>
+        <w:t>code inside the program.</w:t>
+      </w:r>
+      <w:r>
+        <w:t xml:space="preserve"> </w:t>
+      </w:r>
+      <w:r>
+        <w:t>Using techniques that were learned in class, the ideas were efficiently added to the program.</w:t>
+      </w:r>
+    </w:p>
+    <w:p>
+      <w:pPr>
+        <w:pStyle w:val="NoSpacing"/>
+        <w:spacing w:line="276" w:lineRule="auto"/>
+      </w:pPr>
+      <w:r>
+        <w:br/>
+        <w:t xml:space="preserve">The </w:t>
+      </w:r>
+      <w:r>
+        <w:t xml:space="preserve">code base of the program is the code that was provided during </w:t>
+      </w:r>
+      <w:r>
+        <w:t xml:space="preserve">class. This was an efficient choice due to the code base already having many of the functions and features desired for the game. </w:t>
+      </w:r>
+    </w:p>
+    <w:p>
+      <w:pPr>
         <w:pStyle w:val="Heading2"/>
       </w:pPr>
       <w:bookmarkStart w:id="25" w:name="_Toc292971538"/>
@@ -8031,6 +8125,7 @@
               <w:rPr>
                 <w:noProof/>
               </w:rPr>
+              <w:lastRenderedPageBreak/>
               <w:drawing>
                 <wp:inline distT="0" distB="0" distL="0" distR="0" wp14:anchorId="56E213FE" wp14:editId="5A1180C6">
                   <wp:extent cx="2668812" cy="2847699"/>
@@ -8643,6 +8738,7 @@
       <w:bookmarkStart w:id="39" w:name="_Toc97736031"/>
       <w:bookmarkStart w:id="40" w:name="_Toc133580281"/>
       <w:r>
+        <w:lastRenderedPageBreak/>
         <w:t>Game Management</w:t>
       </w:r>
       <w:bookmarkEnd w:id="39"/>
@@ -9935,63 +10031,188 @@
         <w:br w:type="page"/>
       </w:r>
     </w:p>
-    <w:p>
-      <w:pPr>
-        <w:pStyle w:val="Heading1"/>
-        <w:rPr>
-          <w:rFonts w:eastAsia="Times New Roman"/>
-        </w:rPr>
-      </w:pPr>
-      <w:bookmarkStart w:id="48" w:name="_Toc292971546"/>
-      <w:bookmarkStart w:id="49" w:name="_Toc97736035"/>
-      <w:bookmarkStart w:id="50" w:name="_Toc133580285"/>
-      <w:r>
-        <w:lastRenderedPageBreak/>
-        <w:t xml:space="preserve">Bibliography and </w:t>
-      </w:r>
-      <w:r>
-        <w:t>References</w:t>
+    <w:sdt>
+      <w:sdtPr>
+        <w:id w:val="-215734373"/>
+        <w:docPartObj>
+          <w:docPartGallery w:val="Bibliographies"/>
+          <w:docPartUnique/>
+        </w:docPartObj>
+      </w:sdtPr>
+      <w:sdtEndPr>
+        <w:rPr>
+          <w:rFonts w:asciiTheme="minorHAnsi" w:eastAsiaTheme="minorHAnsi" w:hAnsiTheme="minorHAnsi" w:cstheme="minorBidi"/>
+          <w:b w:val="0"/>
+          <w:bCs w:val="0"/>
+          <w:sz w:val="22"/>
+          <w:szCs w:val="22"/>
+        </w:rPr>
+      </w:sdtEndPr>
+      <w:sdtContent>
+        <w:p>
+          <w:pPr>
+            <w:pStyle w:val="Heading1"/>
+          </w:pPr>
+          <w:r>
+            <w:t>Bibliography</w:t>
+          </w:r>
+        </w:p>
+        <w:sdt>
+          <w:sdtPr>
+            <w:id w:val="111145805"/>
+            <w:bibliography/>
+          </w:sdtPr>
+          <w:sdtContent>
+            <w:p>
+              <w:pPr>
+                <w:pStyle w:val="Bibliography"/>
+                <w:rPr>
+                  <w:noProof/>
+                  <w:sz w:val="24"/>
+                  <w:szCs w:val="24"/>
+                </w:rPr>
+              </w:pPr>
+              <w:r>
+                <w:fldChar w:fldCharType="begin"/>
+              </w:r>
+              <w:r>
+                <w:instrText xml:space="preserve"> BIBLIOGRAPHY </w:instrText>
+              </w:r>
+              <w:r>
+                <w:fldChar w:fldCharType="separate"/>
+              </w:r>
+              <w:r>
+                <w:rPr>
+                  <w:noProof/>
+                </w:rPr>
+                <w:t xml:space="preserve">fame, g. h. o., 2004. </w:t>
+              </w:r>
+              <w:r>
+                <w:rPr>
+                  <w:i/>
+                  <w:iCs/>
+                  <w:noProof/>
+                </w:rPr>
+                <w:t xml:space="preserve">gamespy.com. </w:t>
+              </w:r>
+              <w:r>
+                <w:rPr>
+                  <w:noProof/>
+                </w:rPr>
+                <w:t xml:space="preserve">[Online] </w:t>
+              </w:r>
+              <w:r>
+                <w:rPr>
+                  <w:noProof/>
+                </w:rPr>
+                <w:br/>
+                <w:t xml:space="preserve">Available at: </w:t>
+              </w:r>
+              <w:r>
+                <w:rPr>
+                  <w:noProof/>
+                  <w:u w:val="single"/>
+                </w:rPr>
+                <w:t>https://web.archive.org/web/20040902162808/http://archive.gamespy.com/legacy/halloffame/spaceinvaders.shtm</w:t>
+              </w:r>
+              <w:r>
+                <w:rPr>
+                  <w:noProof/>
+                </w:rPr>
+                <w:br/>
+                <w:t>[Accessed 6 May 2023].</w:t>
+              </w:r>
+            </w:p>
+            <w:p>
+              <w:pPr>
+                <w:pStyle w:val="Bibliography"/>
+                <w:rPr>
+                  <w:noProof/>
+                </w:rPr>
+              </w:pPr>
+              <w:r>
+                <w:rPr>
+                  <w:noProof/>
+                </w:rPr>
+                <w:t xml:space="preserve">user17446225, n.d. </w:t>
+              </w:r>
+              <w:r>
+                <w:rPr>
+                  <w:i/>
+                  <w:iCs/>
+                  <w:noProof/>
+                </w:rPr>
+                <w:t xml:space="preserve">Seamless tileable texture of green bush.. </w:t>
+              </w:r>
+              <w:r>
+                <w:rPr>
+                  <w:noProof/>
+                </w:rPr>
+                <w:t xml:space="preserve">[Online] </w:t>
+              </w:r>
+              <w:r>
+                <w:rPr>
+                  <w:noProof/>
+                </w:rPr>
+                <w:br/>
+                <w:t xml:space="preserve">Available at: </w:t>
+              </w:r>
+              <w:r>
+                <w:rPr>
+                  <w:noProof/>
+                  <w:u w:val="single"/>
+                </w:rPr>
+                <w:t>https://www.freepik.com/premium-photo/seamless-tileable-texture-green-bush_12492565.htm</w:t>
+              </w:r>
+              <w:r>
+                <w:rPr>
+                  <w:noProof/>
+                </w:rPr>
+                <w:br/>
+                <w:t>[Accessed 6 May 2023].</w:t>
+              </w:r>
+            </w:p>
+            <w:p>
+              <w:r>
+                <w:rPr>
+                  <w:b/>
+                  <w:bCs/>
+                  <w:noProof/>
+                </w:rPr>
+                <w:fldChar w:fldCharType="end"/>
+              </w:r>
+            </w:p>
+          </w:sdtContent>
+        </w:sdt>
+      </w:sdtContent>
+    </w:sdt>
+    <w:p>
+      <w:pPr>
+        <w:spacing w:line="276" w:lineRule="auto"/>
+        <w:rPr>
+          <w:highlight w:val="yellow"/>
+        </w:rPr>
+      </w:pPr>
+    </w:p>
+    <w:p>
+      <w:pPr>
+        <w:spacing w:line="276" w:lineRule="auto"/>
+        <w:rPr>
+          <w:highlight w:val="yellow"/>
+        </w:rPr>
+      </w:pPr>
+    </w:p>
+    <w:p>
+      <w:pPr>
+        <w:pStyle w:val="Heading2"/>
+      </w:pPr>
+      <w:bookmarkStart w:id="48" w:name="_Toc292971535"/>
+      <w:bookmarkStart w:id="49" w:name="_Toc133580286"/>
+      <w:r>
+        <w:t>Graphical Assets</w:t>
       </w:r>
       <w:bookmarkEnd w:id="48"/>
       <w:bookmarkEnd w:id="49"/>
-      <w:bookmarkEnd w:id="50"/>
-    </w:p>
-    <w:p>
-      <w:pPr>
-        <w:spacing w:line="276" w:lineRule="auto"/>
-        <w:rPr>
-          <w:highlight w:val="yellow"/>
-        </w:rPr>
-      </w:pPr>
-      <w:r>
-        <w:t xml:space="preserve"> </w:t>
-      </w:r>
-      <w:r>
-        <w:rPr>
-          <w:highlight w:val="yellow"/>
-        </w:rPr>
-        <w:t>Books articles and Images</w:t>
-      </w:r>
-    </w:p>
-    <w:p>
-      <w:pPr>
-        <w:spacing w:line="276" w:lineRule="auto"/>
-        <w:rPr>
-          <w:highlight w:val="yellow"/>
-        </w:rPr>
-      </w:pPr>
-    </w:p>
-    <w:p>
-      <w:pPr>
-        <w:pStyle w:val="Heading2"/>
-      </w:pPr>
-      <w:bookmarkStart w:id="51" w:name="_Toc292971535"/>
-      <w:bookmarkStart w:id="52" w:name="_Toc133580286"/>
-      <w:r>
-        <w:t>Graphical Assets</w:t>
-      </w:r>
-      <w:bookmarkEnd w:id="51"/>
-      <w:bookmarkEnd w:id="52"/>
     </w:p>
     <w:tbl>
       <w:tblPr>
@@ -10606,14 +10827,23 @@
               </w:rPr>
             </w:pPr>
             <w:r>
+              <w:fldChar w:fldCharType="begin"/>
+            </w:r>
+            <w:r>
+              <w:instrText xml:space="preserve"> INCLUDEPICTURE "https://img.freepik.com/premium-photo/seamless-tileable-texture-green-bush_226262-983.jpg" \* MERGEFORMATINET </w:instrText>
+            </w:r>
+            <w:r>
+              <w:fldChar w:fldCharType="separate"/>
+            </w:r>
+            <w:r>
               <w:rPr>
                 <w:noProof/>
               </w:rPr>
               <w:drawing>
-                <wp:inline distT="0" distB="0" distL="0" distR="0" wp14:anchorId="3BDF594E" wp14:editId="0271D3A4">
-                  <wp:extent cx="657844" cy="434956"/>
-                  <wp:effectExtent l="19050" t="0" r="8906" b="0"/>
-                  <wp:docPr id="13" name="Picture 13" descr="A picture containing building, building material, brick, stone&#10;&#10;Description automatically generated"/>
+                <wp:inline distT="0" distB="0" distL="0" distR="0" wp14:anchorId="375A0D59" wp14:editId="1883791A">
+                  <wp:extent cx="772795" cy="772795"/>
+                  <wp:effectExtent l="0" t="0" r="1905" b="1905"/>
+                  <wp:docPr id="1994469516" name="Picture 2" descr="Seamless tileable texture of green bush."/>
                   <wp:cNvGraphicFramePr>
                     <a:graphicFrameLocks xmlns:a="http://schemas.openxmlformats.org/drawingml/2006/main" noChangeAspect="1"/>
                   </wp:cNvGraphicFramePr>
@@ -10621,13 +10851,19 @@
                     <a:graphicData uri="http://schemas.openxmlformats.org/drawingml/2006/picture">
                       <pic:pic xmlns:pic="http://schemas.openxmlformats.org/drawingml/2006/picture">
                         <pic:nvPicPr>
-                          <pic:cNvPr id="13" name="Picture 13" descr="A picture containing building, building material, brick, stone&#10;&#10;Description automatically generated"/>
+                          <pic:cNvPr id="0" name="Picture 8" descr="Seamless tileable texture of green bush."/>
                           <pic:cNvPicPr>
                             <a:picLocks noChangeAspect="1" noChangeArrowheads="1"/>
                           </pic:cNvPicPr>
                         </pic:nvPicPr>
                         <pic:blipFill>
-                          <a:blip r:embed="rId18" cstate="print"/>
+                          <a:blip r:embed="rId18" cstate="print">
+                            <a:extLst>
+                              <a:ext uri="{28A0092B-C50C-407E-A947-70E740481C1C}">
+                                <a14:useLocalDpi xmlns:a14="http://schemas.microsoft.com/office/drawing/2010/main" val="0"/>
+                              </a:ext>
+                            </a:extLst>
+                          </a:blip>
                           <a:srcRect/>
                           <a:stretch>
                             <a:fillRect/>
@@ -10636,17 +10872,14 @@
                         <pic:spPr bwMode="auto">
                           <a:xfrm>
                             <a:off x="0" y="0"/>
-                            <a:ext cx="657716" cy="434872"/>
+                            <a:ext cx="772795" cy="772795"/>
                           </a:xfrm>
                           <a:prstGeom prst="rect">
                             <a:avLst/>
                           </a:prstGeom>
                           <a:noFill/>
-                          <a:ln w="9525">
+                          <a:ln>
                             <a:noFill/>
-                            <a:miter lim="800000"/>
-                            <a:headEnd/>
-                            <a:tailEnd/>
                           </a:ln>
                         </pic:spPr>
                       </pic:pic>
@@ -10655,6 +10888,9 @@
                 </wp:inline>
               </w:drawing>
             </w:r>
+            <w:r>
+              <w:fldChar w:fldCharType="end"/>
+            </w:r>
           </w:p>
           <w:p>
             <w:pPr>
@@ -10680,10 +10916,7 @@
               </w:rPr>
             </w:pPr>
             <w:r>
-              <w:rPr>
-                <w:highlight w:val="yellow"/>
-              </w:rPr>
-              <w:t>stones</w:t>
+              <w:t>bush</w:t>
             </w:r>
           </w:p>
         </w:tc>
@@ -10695,15 +10928,12 @@
             <w:pPr>
               <w:pStyle w:val="NoSpacing"/>
               <w:spacing w:line="276" w:lineRule="auto"/>
-              <w:rPr>
-                <w:highlight w:val="yellow"/>
-              </w:rPr>
-            </w:pPr>
-            <w:r>
-              <w:rPr>
-                <w:highlight w:val="yellow"/>
-              </w:rPr>
-              <w:t>Tiled for maze textures</w:t>
+            </w:pPr>
+            <w:r>
+              <w:t xml:space="preserve">Tile for </w:t>
+            </w:r>
+            <w:r>
+              <w:t>shrubbery border</w:t>
             </w:r>
           </w:p>
         </w:tc>
@@ -10715,18 +10945,49 @@
             <w:pPr>
               <w:pStyle w:val="NoSpacing"/>
               <w:spacing w:line="276" w:lineRule="auto"/>
-              <w:rPr>
-                <w:highlight w:val="yellow"/>
-              </w:rPr>
             </w:pPr>
             <w:proofErr w:type="spellStart"/>
             <w:r>
-              <w:rPr>
-                <w:highlight w:val="yellow"/>
-              </w:rPr>
-              <w:t>StencylWorks</w:t>
+              <w:t>Freepik</w:t>
             </w:r>
             <w:proofErr w:type="spellEnd"/>
+            <w:sdt>
+              <w:sdtPr>
+                <w:id w:val="-363128220"/>
+                <w:citation/>
+              </w:sdtPr>
+              <w:sdtContent>
+                <w:r>
+                  <w:fldChar w:fldCharType="begin"/>
+                </w:r>
+                <w:r>
+                  <w:rPr>
+                    <w:lang w:val="en-US"/>
+                  </w:rPr>
+                  <w:instrText xml:space="preserve">CITATION bushTile \l 1033 </w:instrText>
+                </w:r>
+                <w:r>
+                  <w:fldChar w:fldCharType="separate"/>
+                </w:r>
+                <w:r>
+                  <w:rPr>
+                    <w:noProof/>
+                    <w:lang w:val="en-US"/>
+                  </w:rPr>
+                  <w:t xml:space="preserve"> </w:t>
+                </w:r>
+                <w:r>
+                  <w:rPr>
+                    <w:noProof/>
+                    <w:lang w:val="en-US"/>
+                  </w:rPr>
+                  <w:t>(user17446225, n.d.)</w:t>
+                </w:r>
+                <w:r>
+                  <w:fldChar w:fldCharType="end"/>
+                </w:r>
+              </w:sdtContent>
+            </w:sdt>
           </w:p>
         </w:tc>
       </w:tr>
@@ -10745,16 +11006,16 @@
       <w:pPr>
         <w:pStyle w:val="Heading2"/>
       </w:pPr>
-      <w:bookmarkStart w:id="53" w:name="_Toc292971536"/>
+      <w:bookmarkStart w:id="50" w:name="_Toc292971536"/>
       <w:r>
         <w:t xml:space="preserve"> </w:t>
       </w:r>
-      <w:bookmarkStart w:id="54" w:name="_Toc133580287"/>
+      <w:bookmarkStart w:id="51" w:name="_Toc133580287"/>
       <w:r>
         <w:t>Audio Assets</w:t>
       </w:r>
-      <w:bookmarkEnd w:id="53"/>
-      <w:bookmarkEnd w:id="54"/>
+      <w:bookmarkEnd w:id="50"/>
+      <w:bookmarkEnd w:id="51"/>
     </w:p>
     <w:tbl>
       <w:tblPr>
@@ -11144,8 +11405,8 @@
       <w:pPr>
         <w:pStyle w:val="Heading1"/>
       </w:pPr>
-      <w:bookmarkStart w:id="55" w:name="_Toc292971547"/>
-      <w:bookmarkStart w:id="56" w:name="_Toc97736036"/>
+      <w:bookmarkStart w:id="52" w:name="_Toc292971547"/>
+      <w:bookmarkStart w:id="53" w:name="_Toc97736036"/>
     </w:p>
     <w:p>
       <w:pPr>
@@ -11166,28 +11427,28 @@
       <w:pPr>
         <w:pStyle w:val="Heading1"/>
       </w:pPr>
-      <w:bookmarkStart w:id="57" w:name="_Toc133580288"/>
+      <w:bookmarkStart w:id="54" w:name="_Toc133580288"/>
       <w:r>
         <w:lastRenderedPageBreak/>
         <w:t>Appendices</w:t>
+      </w:r>
+      <w:bookmarkEnd w:id="52"/>
+      <w:bookmarkEnd w:id="53"/>
+      <w:bookmarkEnd w:id="54"/>
+    </w:p>
+    <w:p>
+      <w:pPr>
+        <w:pStyle w:val="Heading2"/>
+      </w:pPr>
+      <w:bookmarkStart w:id="55" w:name="_Toc292971548"/>
+      <w:bookmarkStart w:id="56" w:name="_Toc97736037"/>
+      <w:bookmarkStart w:id="57" w:name="_Toc133580289"/>
+      <w:r>
+        <w:t>How to play / game Walkthrough</w:t>
       </w:r>
       <w:bookmarkEnd w:id="55"/>
       <w:bookmarkEnd w:id="56"/>
       <w:bookmarkEnd w:id="57"/>
-    </w:p>
-    <w:p>
-      <w:pPr>
-        <w:pStyle w:val="Heading2"/>
-      </w:pPr>
-      <w:bookmarkStart w:id="58" w:name="_Toc292971548"/>
-      <w:bookmarkStart w:id="59" w:name="_Toc97736037"/>
-      <w:bookmarkStart w:id="60" w:name="_Toc133580289"/>
-      <w:r>
-        <w:t>How to play / game Walkthrough</w:t>
-      </w:r>
-      <w:bookmarkEnd w:id="58"/>
-      <w:bookmarkEnd w:id="59"/>
-      <w:bookmarkEnd w:id="60"/>
     </w:p>
     <w:p>
       <w:pPr>
@@ -15144,6 +15405,14 @@
       <w:spacing w:after="0"/>
     </w:pPr>
   </w:style>
+  <w:style w:type="paragraph" w:styleId="Bibliography">
+    <w:name w:val="Bibliography"/>
+    <w:basedOn w:val="Normal"/>
+    <w:next w:val="Normal"/>
+    <w:uiPriority w:val="37"/>
+    <w:unhideWhenUsed/>
+    <w:rsid w:val="00A66699"/>
+  </w:style>
 </w:styles>
 </file>
 
@@ -15429,16 +15698,20 @@
 </file>
 
 <file path=customXml/item1.xml><?xml version="1.0" encoding="utf-8"?>
-<b:Sources xmlns:b="http://schemas.openxmlformats.org/officeDocument/2006/bibliography" xmlns="http://schemas.openxmlformats.org/officeDocument/2006/bibliography" SelectedStyle="\APASixthEditionOfficeOnline.xsl" StyleName="APA" Version="6"/>
-</file>
-
-<file path=customXml/item2.xml><?xml version="1.0" encoding="utf-8"?>
 <?mso-contentType ?>
 <FormTemplates xmlns="http://schemas.microsoft.com/sharepoint/v3/contenttype/forms">
   <Display>DocumentLibraryForm</Display>
   <Edit>DocumentLibraryForm</Edit>
   <New>DocumentLibraryForm</New>
 </FormTemplates>
+</file>
+
+<file path=customXml/item2.xml><?xml version="1.0" encoding="utf-8"?>
+<p:properties xmlns:p="http://schemas.microsoft.com/office/2006/metadata/properties" xmlns:xsi="http://www.w3.org/2001/XMLSchema-instance" xmlns:pc="http://schemas.microsoft.com/office/infopath/2007/PartnerControls">
+  <documentManagement>
+    <_activity xmlns="7d9e307f-31b1-4633-a665-0f0cc957cfb7" xsi:nil="true"/>
+  </documentManagement>
+</p:properties>
 </file>
 
 <file path=customXml/item3.xml><?xml version="1.0" encoding="utf-8"?>
@@ -15677,25 +15950,68 @@
 </file>
 
 <file path=customXml/item4.xml><?xml version="1.0" encoding="utf-8"?>
-<p:properties xmlns:p="http://schemas.microsoft.com/office/2006/metadata/properties" xmlns:xsi="http://www.w3.org/2001/XMLSchema-instance" xmlns:pc="http://schemas.microsoft.com/office/infopath/2007/PartnerControls">
-  <documentManagement>
-    <_activity xmlns="7d9e307f-31b1-4633-a665-0f0cc957cfb7" xsi:nil="true"/>
-  </documentManagement>
-</p:properties>
+<b:Sources xmlns:b="http://schemas.openxmlformats.org/officeDocument/2006/bibliography" xmlns="http://schemas.openxmlformats.org/officeDocument/2006/bibliography" SelectedStyle="/HarvardAnglia2008OfficeOnline.xsl" StyleName="Harvard - Anglia" Version="2008">
+  <b:Source>
+    <b:Tag>Image</b:Tag>
+    <b:SourceType>InternetSite</b:SourceType>
+    <b:Guid>{E3B26B3A-25C0-E546-8138-FC58E39E9A71}</b:Guid>
+    <b:Title>gamespy.com</b:Title>
+    <b:URL>https://web.archive.org/web/20040902162808/http://archive.gamespy.com/legacy/halloffame/spaceinvaders.shtm</b:URL>
+    <b:Year>2004</b:Year>
+    <b:YearAccessed>2023</b:YearAccessed>
+    <b:MonthAccessed>May</b:MonthAccessed>
+    <b:DayAccessed>6</b:DayAccessed>
+    <b:Author>
+      <b:Author>
+        <b:NameList>
+          <b:Person>
+            <b:Last>fame</b:Last>
+            <b:First>gamespy</b:First>
+            <b:Middle>hall of</b:Middle>
+          </b:Person>
+        </b:NameList>
+      </b:Author>
+    </b:Author>
+    <b:RefOrder>1</b:RefOrder>
+  </b:Source>
+  <b:Source>
+    <b:Tag>bushTile</b:Tag>
+    <b:SourceType>InternetSite</b:SourceType>
+    <b:Guid>{2F64329F-BD04-054F-B5AB-A9DA8B0BF59A}</b:Guid>
+    <b:Author>
+      <b:Author>
+        <b:NameList>
+          <b:Person>
+            <b:Last>user17446225</b:Last>
+          </b:Person>
+        </b:NameList>
+      </b:Author>
+    </b:Author>
+    <b:Title>Seamless tileable texture of green bush.</b:Title>
+    <b:URL>https://www.freepik.com/premium-photo/seamless-tileable-texture-green-bush_12492565.htm</b:URL>
+    <b:YearAccessed>2023</b:YearAccessed>
+    <b:MonthAccessed>May</b:MonthAccessed>
+    <b:DayAccessed>6</b:DayAccessed>
+    <b:InternetSiteTitle>freepik</b:InternetSiteTitle>
+    <b:RefOrder>2</b:RefOrder>
+  </b:Source>
+</b:Sources>
 </file>
 
 <file path=customXml/itemProps1.xml><?xml version="1.0" encoding="utf-8"?>
-<ds:datastoreItem xmlns:ds="http://schemas.openxmlformats.org/officeDocument/2006/customXml" ds:itemID="{8C6ADC04-C3F1-4526-8216-E47C7986CF81}">
+<ds:datastoreItem xmlns:ds="http://schemas.openxmlformats.org/officeDocument/2006/customXml" ds:itemID="{19B7495A-7378-45D4-8291-F807D4697E6E}">
   <ds:schemaRefs>
-    <ds:schemaRef ds:uri="http://schemas.openxmlformats.org/officeDocument/2006/bibliography"/>
+    <ds:schemaRef ds:uri="http://schemas.microsoft.com/sharepoint/v3/contenttype/forms"/>
   </ds:schemaRefs>
 </ds:datastoreItem>
 </file>
 
 <file path=customXml/itemProps2.xml><?xml version="1.0" encoding="utf-8"?>
-<ds:datastoreItem xmlns:ds="http://schemas.openxmlformats.org/officeDocument/2006/customXml" ds:itemID="{19B7495A-7378-45D4-8291-F807D4697E6E}">
+<ds:datastoreItem xmlns:ds="http://schemas.openxmlformats.org/officeDocument/2006/customXml" ds:itemID="{1026DEB8-CF6C-45E6-89A0-7D0EC3FDAF52}">
   <ds:schemaRefs>
-    <ds:schemaRef ds:uri="http://schemas.microsoft.com/sharepoint/v3/contenttype/forms"/>
+    <ds:schemaRef ds:uri="http://schemas.microsoft.com/office/2006/metadata/properties"/>
+    <ds:schemaRef ds:uri="http://schemas.microsoft.com/office/infopath/2007/PartnerControls"/>
+    <ds:schemaRef ds:uri="7d9e307f-31b1-4633-a665-0f0cc957cfb7"/>
   </ds:schemaRefs>
 </ds:datastoreItem>
 </file>
@@ -15720,11 +16036,9 @@
 </file>
 
 <file path=customXml/itemProps4.xml><?xml version="1.0" encoding="utf-8"?>
-<ds:datastoreItem xmlns:ds="http://schemas.openxmlformats.org/officeDocument/2006/customXml" ds:itemID="{1026DEB8-CF6C-45E6-89A0-7D0EC3FDAF52}">
+<ds:datastoreItem xmlns:ds="http://schemas.openxmlformats.org/officeDocument/2006/customXml" ds:itemID="{DDCAE3C4-7A11-7D46-8B7D-CB6B0BBB9225}">
   <ds:schemaRefs>
-    <ds:schemaRef ds:uri="http://schemas.microsoft.com/office/2006/metadata/properties"/>
-    <ds:schemaRef ds:uri="http://schemas.microsoft.com/office/infopath/2007/PartnerControls"/>
-    <ds:schemaRef ds:uri="7d9e307f-31b1-4633-a665-0f0cc957cfb7"/>
+    <ds:schemaRef ds:uri="http://schemas.openxmlformats.org/officeDocument/2006/bibliography"/>
   </ds:schemaRefs>
 </ds:datastoreItem>
 </file>
</xml_diff>